<commit_message>
Updated Low Level Object Use Case
</commit_message>
<xml_diff>
--- a/UseCases/LowLevelObjectUseCase.docx
+++ b/UseCases/LowLevelObjectUseCase.docx
@@ -120,6 +120,7 @@
                 <w:sz w:val="16"/>
               </w:rPr>
             </w:pPr>
+            <w:proofErr w:type="gramStart"/>
             <w:r>
               <w:rPr>
                 <w:rFonts w:ascii="Tahoma" w:hAnsi="Tahoma"/>
@@ -127,6 +128,7 @@
               </w:rPr>
               <w:t>Description :</w:t>
             </w:r>
+            <w:proofErr w:type="gramEnd"/>
             <w:r>
               <w:rPr>
                 <w:rFonts w:ascii="Tahoma" w:hAnsi="Tahoma"/>
@@ -139,7 +141,42 @@
                 <w:rFonts w:ascii="Tahoma" w:hAnsi="Tahoma"/>
                 <w:sz w:val="16"/>
               </w:rPr>
-              <w:t>How interacts application</w:t>
+              <w:t xml:space="preserve">How </w:t>
+            </w:r>
+            <w:r>
+              <w:rPr>
+                <w:rFonts w:ascii="Tahoma" w:hAnsi="Tahoma"/>
+                <w:sz w:val="16"/>
+              </w:rPr>
+              <w:t xml:space="preserve">the user </w:t>
+            </w:r>
+            <w:r>
+              <w:rPr>
+                <w:rFonts w:ascii="Tahoma" w:hAnsi="Tahoma"/>
+                <w:sz w:val="16"/>
+              </w:rPr>
+              <w:t xml:space="preserve">interacts </w:t>
+            </w:r>
+            <w:r>
+              <w:rPr>
+                <w:rFonts w:ascii="Tahoma" w:hAnsi="Tahoma"/>
+                <w:sz w:val="16"/>
+              </w:rPr>
+              <w:t xml:space="preserve">with the </w:t>
+            </w:r>
+            <w:r>
+              <w:rPr>
+                <w:rFonts w:ascii="Tahoma" w:hAnsi="Tahoma"/>
+                <w:sz w:val="16"/>
+              </w:rPr>
+              <w:t>application</w:t>
+            </w:r>
+            <w:r>
+              <w:rPr>
+                <w:rFonts w:ascii="Tahoma" w:hAnsi="Tahoma"/>
+                <w:sz w:val="16"/>
+              </w:rPr>
+              <w:t>.</w:t>
             </w:r>
           </w:p>
           <w:p>
@@ -176,13 +213,15 @@
               </w:rPr>
               <w:t xml:space="preserve"> </w:t>
             </w:r>
-            <w:r>
-              <w:rPr>
-                <w:rFonts w:ascii="Tahoma" w:hAnsi="Tahoma"/>
-                <w:sz w:val="16"/>
-              </w:rPr>
-              <w:t>Lewis Sanchez</w:t>
-            </w:r>
+            <w:proofErr w:type="spellStart"/>
+            <w:r>
+              <w:rPr>
+                <w:rFonts w:ascii="Tahoma" w:hAnsi="Tahoma"/>
+                <w:sz w:val="16"/>
+              </w:rPr>
+              <w:t>Chessgames</w:t>
+            </w:r>
+            <w:proofErr w:type="spellEnd"/>
           </w:p>
         </w:tc>
       </w:tr>
@@ -325,7 +364,21 @@
                 <w:rFonts w:ascii="Tahoma" w:hAnsi="Tahoma"/>
                 <w:sz w:val="16"/>
               </w:rPr>
-              <w:t>Allow player to interact with application through a touch screen interface.</w:t>
+              <w:t>Allow player to interact with</w:t>
+            </w:r>
+            <w:r>
+              <w:rPr>
+                <w:rFonts w:ascii="Tahoma" w:hAnsi="Tahoma"/>
+                <w:sz w:val="16"/>
+              </w:rPr>
+              <w:t xml:space="preserve"> the</w:t>
+            </w:r>
+            <w:r>
+              <w:rPr>
+                <w:rFonts w:ascii="Tahoma" w:hAnsi="Tahoma"/>
+                <w:sz w:val="16"/>
+              </w:rPr>
+              <w:t xml:space="preserve"> application through a touch screen interface.</w:t>
             </w:r>
           </w:p>
         </w:tc>
@@ -634,6 +687,13 @@
                 <w:sz w:val="16"/>
               </w:rPr>
             </w:pPr>
+            <w:r>
+              <w:rPr>
+                <w:rFonts w:ascii="Tahoma" w:hAnsi="Tahoma"/>
+                <w:sz w:val="16"/>
+              </w:rPr>
+              <w:t>Jacob Neal</w:t>
+            </w:r>
           </w:p>
         </w:tc>
         <w:tc>
@@ -647,6 +707,13 @@
                 <w:sz w:val="16"/>
               </w:rPr>
             </w:pPr>
+            <w:r>
+              <w:rPr>
+                <w:rFonts w:ascii="Tahoma" w:hAnsi="Tahoma"/>
+                <w:sz w:val="16"/>
+              </w:rPr>
+              <w:t>11/18/14</w:t>
+            </w:r>
           </w:p>
         </w:tc>
         <w:tc>
@@ -660,6 +727,13 @@
                 <w:sz w:val="16"/>
               </w:rPr>
             </w:pPr>
+            <w:r>
+              <w:rPr>
+                <w:rFonts w:ascii="Tahoma" w:hAnsi="Tahoma"/>
+                <w:sz w:val="16"/>
+              </w:rPr>
+              <w:t>Updated</w:t>
+            </w:r>
           </w:p>
         </w:tc>
       </w:tr>
@@ -1136,7 +1210,31 @@
               <w:rPr>
                 <w:sz w:val="16"/>
               </w:rPr>
-              <w:t>Players will be able to interact through a touch screen interface.</w:t>
+              <w:t>Players will be able to interact</w:t>
+            </w:r>
+            <w:r>
+              <w:rPr>
+                <w:sz w:val="16"/>
+              </w:rPr>
+              <w:t xml:space="preserve"> with the application on either desktop or mobile platforms</w:t>
+            </w:r>
+            <w:r>
+              <w:rPr>
+                <w:sz w:val="16"/>
+              </w:rPr>
+              <w:t xml:space="preserve"> </w:t>
+            </w:r>
+            <w:r>
+              <w:rPr>
+                <w:sz w:val="16"/>
+              </w:rPr>
+              <w:t>through either a touch or mouse click</w:t>
+            </w:r>
+            <w:r>
+              <w:rPr>
+                <w:sz w:val="16"/>
+              </w:rPr>
+              <w:t>.</w:t>
             </w:r>
           </w:p>
         </w:tc>
@@ -1342,7 +1440,7 @@
                 <w:rFonts w:ascii="Tahoma" w:hAnsi="Tahoma"/>
                 <w:sz w:val="16"/>
               </w:rPr>
-              <w:t>Login screen is displayed</w:t>
+              <w:t>The application is running on either a desktop computer or a mobile device.</w:t>
             </w:r>
           </w:p>
         </w:tc>
@@ -1403,11 +1501,19 @@
                 <w:sz w:val="16"/>
               </w:rPr>
             </w:pPr>
-            <w:r>
-              <w:rPr>
-                <w:sz w:val="16"/>
-              </w:rPr>
-              <w:t>Chessgames player logs into account</w:t>
+            <w:proofErr w:type="spellStart"/>
+            <w:r>
+              <w:rPr>
+                <w:sz w:val="16"/>
+              </w:rPr>
+              <w:t>Chessgames</w:t>
+            </w:r>
+            <w:proofErr w:type="spellEnd"/>
+            <w:r>
+              <w:rPr>
+                <w:sz w:val="16"/>
+              </w:rPr>
+              <w:t xml:space="preserve"> user interacts with the application.</w:t>
             </w:r>
           </w:p>
         </w:tc>
@@ -1646,6 +1752,13 @@
                 <w:sz w:val="16"/>
               </w:rPr>
               <w:t>User taps/clicks object</w:t>
+            </w:r>
+            <w:r>
+              <w:rPr>
+                <w:rFonts w:ascii="Tahoma" w:hAnsi="Tahoma"/>
+                <w:sz w:val="16"/>
+              </w:rPr>
+              <w:t>.</w:t>
             </w:r>
           </w:p>
         </w:tc>
@@ -2389,6 +2502,12 @@
               </w:rPr>
               <w:t>Invokes method for event handling</w:t>
             </w:r>
+            <w:r>
+              <w:rPr>
+                <w:sz w:val="16"/>
+              </w:rPr>
+              <w:t>.</w:t>
+            </w:r>
           </w:p>
         </w:tc>
       </w:tr>
@@ -2576,13 +2695,15 @@
                 <w:sz w:val="16"/>
               </w:rPr>
             </w:pPr>
-            <w:r>
-              <w:rPr>
-                <w:rFonts w:ascii="Tahoma" w:hAnsi="Tahoma"/>
-                <w:sz w:val="16"/>
-              </w:rPr>
-              <w:t>player</w:t>
-            </w:r>
+            <w:proofErr w:type="spellStart"/>
+            <w:r>
+              <w:rPr>
+                <w:rFonts w:ascii="Tahoma" w:hAnsi="Tahoma"/>
+                <w:sz w:val="16"/>
+              </w:rPr>
+              <w:t>CG_object</w:t>
+            </w:r>
+            <w:proofErr w:type="spellEnd"/>
           </w:p>
         </w:tc>
         <w:tc>
@@ -2603,6 +2724,8 @@
               </w:rPr>
               <w:t>Chessgames player</w:t>
             </w:r>
+            <w:bookmarkStart w:id="0" w:name="_GoBack"/>
+            <w:bookmarkEnd w:id="0"/>
           </w:p>
         </w:tc>
         <w:tc>
@@ -2998,7 +3121,7 @@
                 <w:rFonts w:ascii="Tahoma" w:hAnsi="Tahoma"/>
                 <w:sz w:val="16"/>
               </w:rPr>
-              <w:t>Some sort of computer/device</w:t>
+              <w:t>You must be running this application on some computer or device.</w:t>
             </w:r>
           </w:p>
         </w:tc>
@@ -3608,8 +3731,8 @@
       </w:tblPr>
       <w:tblGrid>
         <w:gridCol w:w="1728"/>
-        <w:gridCol w:w="6210"/>
-        <w:gridCol w:w="810"/>
+        <w:gridCol w:w="6120"/>
+        <w:gridCol w:w="900"/>
       </w:tblGrid>
       <w:tr>
         <w:tc>
@@ -3666,7 +3789,7 @@
         </w:tc>
         <w:tc>
           <w:tcPr>
-            <w:tcW w:w="6210" w:type="dxa"/>
+            <w:tcW w:w="6120" w:type="dxa"/>
           </w:tcPr>
           <w:p>
             <w:pPr>
@@ -3691,7 +3814,7 @@
         </w:tc>
         <w:tc>
           <w:tcPr>
-            <w:tcW w:w="810" w:type="dxa"/>
+            <w:tcW w:w="900" w:type="dxa"/>
           </w:tcPr>
           <w:p>
             <w:pPr>
@@ -3727,32 +3850,69 @@
                 <w:sz w:val="16"/>
               </w:rPr>
             </w:pPr>
-          </w:p>
-        </w:tc>
-        <w:tc>
-          <w:tcPr>
-            <w:tcW w:w="6210" w:type="dxa"/>
-          </w:tcPr>
-          <w:p>
-            <w:pPr>
-              <w:rPr>
-                <w:rFonts w:ascii="Tahoma" w:hAnsi="Tahoma"/>
-                <w:sz w:val="16"/>
-              </w:rPr>
-            </w:pPr>
-          </w:p>
-        </w:tc>
-        <w:tc>
-          <w:tcPr>
-            <w:tcW w:w="810" w:type="dxa"/>
-          </w:tcPr>
-          <w:p>
-            <w:pPr>
-              <w:rPr>
-                <w:rFonts w:ascii="Tahoma" w:hAnsi="Tahoma"/>
-                <w:sz w:val="16"/>
-              </w:rPr>
-            </w:pPr>
+            <w:r>
+              <w:rPr>
+                <w:rFonts w:ascii="Tahoma" w:hAnsi="Tahoma"/>
+                <w:sz w:val="16"/>
+              </w:rPr>
+              <w:t>Jacob Neal</w:t>
+            </w:r>
+          </w:p>
+        </w:tc>
+        <w:tc>
+          <w:tcPr>
+            <w:tcW w:w="6120" w:type="dxa"/>
+          </w:tcPr>
+          <w:p>
+            <w:pPr>
+              <w:rPr>
+                <w:rFonts w:ascii="Tahoma" w:hAnsi="Tahoma"/>
+                <w:sz w:val="16"/>
+              </w:rPr>
+            </w:pPr>
+            <w:r>
+              <w:rPr>
+                <w:rFonts w:ascii="Tahoma" w:hAnsi="Tahoma"/>
+                <w:sz w:val="16"/>
+              </w:rPr>
+              <w:t xml:space="preserve">The purpose of this “low level object” is to allow us to both, test the application on our desktop computers without the need for emulation, and deploy the application on either iOS or Android devices. This also allows us to support the major OS’s (Windows, Mac, </w:t>
+            </w:r>
+            <w:proofErr w:type="gramStart"/>
+            <w:r>
+              <w:rPr>
+                <w:rFonts w:ascii="Tahoma" w:hAnsi="Tahoma"/>
+                <w:sz w:val="16"/>
+              </w:rPr>
+              <w:t>Linux</w:t>
+            </w:r>
+            <w:proofErr w:type="gramEnd"/>
+            <w:r>
+              <w:rPr>
+                <w:rFonts w:ascii="Tahoma" w:hAnsi="Tahoma"/>
+                <w:sz w:val="16"/>
+              </w:rPr>
+              <w:t>).</w:t>
+            </w:r>
+          </w:p>
+        </w:tc>
+        <w:tc>
+          <w:tcPr>
+            <w:tcW w:w="900" w:type="dxa"/>
+          </w:tcPr>
+          <w:p>
+            <w:pPr>
+              <w:rPr>
+                <w:rFonts w:ascii="Tahoma" w:hAnsi="Tahoma"/>
+                <w:sz w:val="16"/>
+              </w:rPr>
+            </w:pPr>
+            <w:r>
+              <w:rPr>
+                <w:rFonts w:ascii="Tahoma" w:hAnsi="Tahoma"/>
+                <w:sz w:val="16"/>
+              </w:rPr>
+              <w:t>11/18/14</w:t>
+            </w:r>
           </w:p>
         </w:tc>
       </w:tr>
@@ -3772,20 +3932,20 @@
         </w:tc>
         <w:tc>
           <w:tcPr>
-            <w:tcW w:w="6210" w:type="dxa"/>
-          </w:tcPr>
-          <w:p>
-            <w:pPr>
-              <w:rPr>
-                <w:rFonts w:ascii="Tahoma" w:hAnsi="Tahoma"/>
-                <w:sz w:val="16"/>
-              </w:rPr>
-            </w:pPr>
-          </w:p>
-        </w:tc>
-        <w:tc>
-          <w:tcPr>
-            <w:tcW w:w="810" w:type="dxa"/>
+            <w:tcW w:w="6120" w:type="dxa"/>
+          </w:tcPr>
+          <w:p>
+            <w:pPr>
+              <w:rPr>
+                <w:rFonts w:ascii="Tahoma" w:hAnsi="Tahoma"/>
+                <w:sz w:val="16"/>
+              </w:rPr>
+            </w:pPr>
+          </w:p>
+        </w:tc>
+        <w:tc>
+          <w:tcPr>
+            <w:tcW w:w="900" w:type="dxa"/>
           </w:tcPr>
           <w:p>
             <w:pPr>
@@ -3956,7 +4116,7 @@
                 </w:ffData>
               </w:fldChar>
             </w:r>
-            <w:bookmarkStart w:id="0" w:name="Check1"/>
+            <w:bookmarkStart w:id="1" w:name="Check1"/>
             <w:r>
               <w:rPr>
                 <w:rFonts w:ascii="Tahoma" w:hAnsi="Tahoma"/>
@@ -3988,7 +4148,7 @@
               </w:rPr>
               <w:fldChar w:fldCharType="end"/>
             </w:r>
-            <w:bookmarkEnd w:id="0"/>
+            <w:bookmarkEnd w:id="1"/>
             <w:r>
               <w:rPr>
                 <w:rFonts w:ascii="Tahoma" w:hAnsi="Tahoma"/>
@@ -4004,7 +4164,7 @@
               </w:rPr>
               <w:t xml:space="preserve">Day: </w:t>
             </w:r>
-            <w:bookmarkStart w:id="1" w:name="Check2"/>
+            <w:bookmarkStart w:id="2" w:name="Check2"/>
             <w:r>
               <w:rPr>
                 <w:rFonts w:ascii="Tahoma" w:hAnsi="Tahoma"/>
@@ -4049,7 +4209,7 @@
               </w:rPr>
               <w:fldChar w:fldCharType="end"/>
             </w:r>
-            <w:bookmarkEnd w:id="1"/>
+            <w:bookmarkEnd w:id="2"/>
             <w:r>
               <w:rPr>
                 <w:rFonts w:ascii="Tahoma" w:hAnsi="Tahoma"/>
@@ -4074,7 +4234,7 @@
                 </w:ffData>
               </w:fldChar>
             </w:r>
-            <w:bookmarkStart w:id="2" w:name="Check3"/>
+            <w:bookmarkStart w:id="3" w:name="Check3"/>
             <w:r>
               <w:rPr>
                 <w:rFonts w:ascii="Tahoma" w:hAnsi="Tahoma"/>
@@ -4102,7 +4262,7 @@
               </w:rPr>
               <w:fldChar w:fldCharType="end"/>
             </w:r>
-            <w:bookmarkEnd w:id="2"/>
+            <w:bookmarkEnd w:id="3"/>
             <w:r>
               <w:rPr>
                 <w:rFonts w:ascii="Tahoma" w:hAnsi="Tahoma"/>
@@ -4127,7 +4287,7 @@
                 </w:ffData>
               </w:fldChar>
             </w:r>
-            <w:bookmarkStart w:id="3" w:name="Check4"/>
+            <w:bookmarkStart w:id="4" w:name="Check4"/>
             <w:r>
               <w:rPr>
                 <w:rFonts w:ascii="Tahoma" w:hAnsi="Tahoma"/>
@@ -4155,7 +4315,7 @@
               </w:rPr>
               <w:fldChar w:fldCharType="end"/>
             </w:r>
-            <w:bookmarkEnd w:id="3"/>
+            <w:bookmarkEnd w:id="4"/>
             <w:r>
               <w:rPr>
                 <w:rFonts w:ascii="Tahoma" w:hAnsi="Tahoma"/>
@@ -4180,7 +4340,7 @@
                 </w:ffData>
               </w:fldChar>
             </w:r>
-            <w:bookmarkStart w:id="4" w:name="Check5"/>
+            <w:bookmarkStart w:id="5" w:name="Check5"/>
             <w:r>
               <w:rPr>
                 <w:rFonts w:ascii="Tahoma" w:hAnsi="Tahoma"/>
@@ -4208,7 +4368,7 @@
               </w:rPr>
               <w:fldChar w:fldCharType="end"/>
             </w:r>
-            <w:bookmarkEnd w:id="4"/>
+            <w:bookmarkEnd w:id="5"/>
             <w:r>
               <w:rPr>
                 <w:rFonts w:ascii="Tahoma" w:hAnsi="Tahoma"/>
@@ -4750,8 +4910,6 @@
                 <w:sz w:val="16"/>
               </w:rPr>
             </w:pPr>
-            <w:bookmarkStart w:id="5" w:name="_GoBack"/>
-            <w:bookmarkEnd w:id="5"/>
           </w:p>
         </w:tc>
         <w:tc>
@@ -5579,6 +5737,7 @@
                 <w:b/>
                 <w:sz w:val="24"/>
               </w:rPr>
+              <w:lastRenderedPageBreak/>
               <w:t>Alternate Course General Information</w:t>
             </w:r>
           </w:p>
@@ -5646,7 +5805,6 @@
                 <w:rFonts w:ascii="Tahoma" w:hAnsi="Tahoma"/>
                 <w:sz w:val="16"/>
               </w:rPr>
-              <w:lastRenderedPageBreak/>
               <w:t>Parent Use Case Number:</w:t>
             </w:r>
           </w:p>

</xml_diff>